<commit_message>
Mejorando la impresion de reclamos
</commit_message>
<xml_diff>
--- a/Inputs/Templates/TemplateRECLAMOS_AGUA2.docx
+++ b/Inputs/Templates/TemplateRECLAMOS_AGUA2.docx
@@ -317,87 +317,69 @@
       <w:pPr>
         <w:spacing w:after="0" w:line="240" w:lineRule="auto"/>
       </w:pPr>
+      <w:r>
+        <w:t xml:space="preserve">{% if not </w:t>
+      </w:r>
+      <w:proofErr w:type="spellStart"/>
+      <w:proofErr w:type="gramStart"/>
+      <w:r>
+        <w:t>loop.last</w:t>
+      </w:r>
+      <w:proofErr w:type="spellEnd"/>
+      <w:proofErr w:type="gramEnd"/>
+      <w:r>
+        <w:t xml:space="preserve"> %}&lt;</w:t>
+      </w:r>
+      <w:proofErr w:type="spellStart"/>
+      <w:r>
+        <w:t>w:p</w:t>
+      </w:r>
+      <w:proofErr w:type="spellEnd"/>
+      <w:r>
+        <w:t>&gt;&lt;</w:t>
+      </w:r>
+      <w:proofErr w:type="spellStart"/>
+      <w:r>
+        <w:t>w:r</w:t>
+      </w:r>
+      <w:proofErr w:type="spellEnd"/>
+      <w:r>
+        <w:t>&gt;&lt;</w:t>
+      </w:r>
+      <w:proofErr w:type="spellStart"/>
+      <w:r>
+        <w:t>w:br</w:t>
+      </w:r>
+      <w:proofErr w:type="spellEnd"/>
+      <w:r>
+        <w:t xml:space="preserve"> w:type="page"/&gt;&lt;/w:r&gt;&lt;/w:p&gt;{% </w:t>
+      </w:r>
+      <w:proofErr w:type="spellStart"/>
+      <w:r>
+        <w:t>endif</w:t>
+      </w:r>
+      <w:proofErr w:type="spellEnd"/>
+      <w:r>
+        <w:t xml:space="preserve"> %} </w:t>
+      </w:r>
+    </w:p>
+    <w:p>
+      <w:pPr>
+        <w:spacing w:after="0" w:line="240" w:lineRule="auto"/>
+      </w:pPr>
+      <w:r>
+        <w:t xml:space="preserve">{% </w:t>
+      </w:r>
+      <w:proofErr w:type="spellStart"/>
+      <w:r>
+        <w:t>endfor</w:t>
+      </w:r>
+      <w:proofErr w:type="spellEnd"/>
+      <w:r>
+        <w:t xml:space="preserve"> %}</w:t>
+      </w:r>
       <w:bookmarkStart w:id="0" w:name="_GoBack"/>
       <w:bookmarkEnd w:id="0"/>
-      <w:r>
-        <w:t xml:space="preserve">{% if not </w:t>
-      </w:r>
-      <w:proofErr w:type="spellStart"/>
-      <w:proofErr w:type="gramStart"/>
-      <w:r>
-        <w:t>loop.last</w:t>
-      </w:r>
-      <w:proofErr w:type="spellEnd"/>
-      <w:proofErr w:type="gramEnd"/>
-      <w:r>
-        <w:t xml:space="preserve"> %} </w:t>
-      </w:r>
-    </w:p>
-    <w:p>
-      <w:pPr>
-        <w:spacing w:after="0" w:line="240" w:lineRule="auto"/>
-      </w:pPr>
-      <w:r>
-        <w:t>&lt;</w:t>
-      </w:r>
-      <w:proofErr w:type="spellStart"/>
-      <w:proofErr w:type="gramStart"/>
-      <w:r>
-        <w:t>w:p</w:t>
-      </w:r>
-      <w:proofErr w:type="spellEnd"/>
-      <w:proofErr w:type="gramEnd"/>
-      <w:r>
-        <w:t>&gt;&lt;</w:t>
-      </w:r>
-      <w:proofErr w:type="spellStart"/>
-      <w:r>
-        <w:t>w:r</w:t>
-      </w:r>
-      <w:proofErr w:type="spellEnd"/>
-      <w:r>
-        <w:t>&gt;&lt;</w:t>
-      </w:r>
-      <w:proofErr w:type="spellStart"/>
-      <w:r>
-        <w:t>w:br</w:t>
-      </w:r>
-      <w:proofErr w:type="spellEnd"/>
-      <w:r>
-        <w:t xml:space="preserve"> w:type="page"/&gt;&lt;/w:r&gt;&lt;/w:p&gt; </w:t>
-      </w:r>
-    </w:p>
-    <w:p>
-      <w:pPr>
-        <w:spacing w:after="0" w:line="240" w:lineRule="auto"/>
-      </w:pPr>
-      <w:r>
-        <w:t xml:space="preserve">{% </w:t>
-      </w:r>
-      <w:proofErr w:type="spellStart"/>
-      <w:r>
-        <w:t>endif</w:t>
-      </w:r>
-      <w:proofErr w:type="spellEnd"/>
-      <w:r>
-        <w:t xml:space="preserve"> %} </w:t>
-      </w:r>
-    </w:p>
-    <w:p>
-      <w:pPr>
-        <w:spacing w:after="0" w:line="240" w:lineRule="auto"/>
-      </w:pPr>
-      <w:r>
-        <w:t xml:space="preserve">{% </w:t>
-      </w:r>
-      <w:proofErr w:type="spellStart"/>
-      <w:r>
-        <w:t>endfor</w:t>
-      </w:r>
-      <w:proofErr w:type="spellEnd"/>
-      <w:r>
-        <w:t xml:space="preserve"> %}</w:t>
-      </w:r>
     </w:p>
     <w:p>
       <w:pPr>

</xml_diff>